<commit_message>
fixing spelling error in written doc
</commit_message>
<xml_diff>
--- a/Written Analysis.docx
+++ b/Written Analysis.docx
@@ -156,7 +156,19 @@
         <w:rPr>
           <w:rFonts w:ascii="Times New Roman" w:hAnsi="Times New Roman" w:cs="Times New Roman"/>
         </w:rPr>
-        <w:t xml:space="preserve"> network model that at first had one input layer, 2 hidden layers, and one output layer, and ran the model with 50 epochs, and got an accuracy score of 72 percent. At first this did reach the target accuracy of 75 percent. I decided to go a different route with my first optimization attempt. With my second model, I decided to add a third hidden layer that had 10 units. This also did not produce an outcome that met the target accuracy percentage. For my second optimization attempt, I decided to change the activation types for the layers. This also did not provide a model that reached the target accuracy percentage. For my third and final optimization attempt, I decided that I would increase the number of epochs, to give the model more chances to raise accuracy. </w:t>
+        <w:t xml:space="preserve"> network model that at first had one input layer, 2 hidden layers, and one output layer, and ran the model with 50 epochs, and got an accuracy score of 72 percent. At first this did</w:t>
+      </w:r>
+      <w:r>
+        <w:rPr>
+          <w:rFonts w:ascii="Times New Roman" w:hAnsi="Times New Roman" w:cs="Times New Roman"/>
+        </w:rPr>
+        <w:t xml:space="preserve"> not</w:t>
+      </w:r>
+      <w:r>
+        <w:rPr>
+          <w:rFonts w:ascii="Times New Roman" w:hAnsi="Times New Roman" w:cs="Times New Roman"/>
+        </w:rPr>
+        <w:t xml:space="preserve"> reach the target accuracy of 75 percent. I decided to go a different route with my first optimization attempt. With my second model, I decided to add a third hidden layer that had 10 units. This also did not produce an outcome that met the target accuracy percentage. For my second optimization attempt, I decided to change the activation types for the layers. This also did not provide a model that reached the target accuracy percentage. For my third and final optimization attempt, I decided that I would increase the number of epochs, to give the model more chances to raise accuracy. </w:t>
       </w:r>
       <w:r>
         <w:rPr>

</xml_diff>